<commit_message>
Update 2020-04-23 part 1
</commit_message>
<xml_diff>
--- a/prosess/00_Saksdok_DeponeringDigitalt_v1.6_IKAMR_2019-11-11.docx
+++ b/prosess/00_Saksdok_DeponeringDigitalt_v1.6_IKAMR_2019-11-11.docx
@@ -38,17 +38,12 @@
     <w:p>
       <w:bookmarkStart w:id="0" w:name="OLE_LINK22"/>
       <w:r>
-        <w:t>15KK_nn</w:t>
-      </w:r>
-      <w:bookmarkStart w:id="1" w:name="_GoBack"/>
-      <w:bookmarkEnd w:id="1"/>
-      <w:r>
-        <w:t>n &lt;system&gt; (yyyy-yyyy) – Avtale deponering digitalt arkivmateriale</w:t>
+        <w:t>15KK_nnn &lt;system&gt; (yyyy-yyyy) – Avtale deponering digitalt arkivmateriale</w:t>
       </w:r>
     </w:p>
     <w:p/>
     <w:p>
-      <w:bookmarkStart w:id="2" w:name="OLE_LINK8"/>
+      <w:bookmarkStart w:id="1" w:name="OLE_LINK8"/>
       <w:r>
         <w:t>Interkommunalt arkiv for Møre og Romsdal IKS (IKAMR) mottok innmelding av digitalt arkivuttrekk den dd.yy.2020:</w:t>
       </w:r>
@@ -272,7 +267,15 @@
         <w:rPr>
           <w:lang w:val="nb-NO"/>
         </w:rPr>
-        <w:t>Som supplement til Noark-uttrekk, kan IKAMR depot kreve innlevert original databaase  (SIARD-uttrekk eller annen databasedump av original produksjonsdatabase)</w:t>
+        <w:t>Som supplement til Noark-uttrekk, kan IKAMR depot kreve innlevert original datab</w:t>
+      </w:r>
+      <w:bookmarkStart w:id="2" w:name="_GoBack"/>
+      <w:bookmarkEnd w:id="2"/>
+      <w:r>
+        <w:rPr>
+          <w:lang w:val="nb-NO"/>
+        </w:rPr>
+        <w:t>ase  (SIARD-uttrekk eller annen databasedump av original produksjonsdatabase)</w:t>
       </w:r>
     </w:p>
     <w:p>
@@ -424,7 +427,7 @@
       <w:bookmarkStart w:id="3" w:name="OLE_LINK2"/>
       <w:bookmarkStart w:id="4" w:name="OLE_LINK5"/>
       <w:bookmarkStart w:id="5" w:name="OLE_LINK6"/>
-      <w:bookmarkEnd w:id="2"/>
+      <w:bookmarkEnd w:id="1"/>
     </w:p>
     <w:p>
       <w:pPr>

</xml_diff>